<commit_message>
Update 9/8/2023 4:29PM EST
Updates as of 4:29PM EST on 9/8/2023.
</commit_message>
<xml_diff>
--- a/&SPECIFIC/&TOE WAR CRIME PREVENTION/20230908 - MCE123 Technology Development - Toe War Crime Prevention Security Systems - v1.0.1.6.docx
+++ b/&SPECIFIC/&TOE WAR CRIME PREVENTION/20230908 - MCE123 Technology Development - Toe War Crime Prevention Security Systems - v1.0.1.6.docx
@@ -207,7 +207,7 @@
           <w:sz w:val="28"/>
           <w:szCs w:val="28"/>
         </w:rPr>
-        <w:t>9/8/2023 10:21:26 AM</w:t>
+        <w:t>9/8/2023 3:08:42 PM</w:t>
       </w:r>
     </w:p>
     <w:p>
@@ -786,23 +786,7 @@
           <w:bCs/>
           <w:color w:val="FF0000"/>
         </w:rPr>
-        <w:t>C</w:t>
-      </w:r>
-      <w:r>
-        <w:rPr>
-          <w:b/>
-          <w:bCs/>
-          <w:color w:val="FF0000"/>
-        </w:rPr>
-        <w:t>UDDLE</w:t>
-      </w:r>
-      <w:r>
-        <w:rPr>
-          <w:b/>
-          <w:bCs/>
-          <w:color w:val="FF0000"/>
-        </w:rPr>
-        <w:t xml:space="preserve"> TOES</w:t>
+        <w:t>CUDDLE TOES</w:t>
       </w:r>
       <w:r>
         <w:rPr>
@@ -2733,15 +2717,7 @@
           <w:bCs/>
           <w:color w:val="FF0000"/>
         </w:rPr>
-        <w:t xml:space="preserve">TOE </w:t>
-      </w:r>
-      <w:r>
-        <w:rPr>
-          <w:b/>
-          <w:bCs/>
-          <w:color w:val="FF0000"/>
-        </w:rPr>
-        <w:t>MENACE</w:t>
+        <w:t>TOE MENACE</w:t>
       </w:r>
       <w:r>
         <w:rPr>
@@ -4512,6 +4488,62 @@
           <w:bCs/>
           <w:color w:val="FF0000"/>
         </w:rPr>
+        <w:t xml:space="preserve">TOE </w:t>
+      </w:r>
+      <w:r>
+        <w:rPr>
+          <w:b/>
+          <w:bCs/>
+          <w:color w:val="FF0000"/>
+        </w:rPr>
+        <w:t>UFO</w:t>
+      </w:r>
+      <w:r>
+        <w:rPr>
+          <w:b/>
+          <w:bCs/>
+        </w:rPr>
+        <w:t>;</w:t>
+      </w:r>
+    </w:p>
+    <w:p>
+      <w:pPr>
+        <w:ind w:firstLine="720"/>
+        <w:jc w:val="both"/>
+        <w:rPr>
+          <w:b/>
+          <w:bCs/>
+        </w:rPr>
+      </w:pPr>
+      <w:r>
+        <w:rPr>
+          <w:u w:val="single"/>
+        </w:rPr>
+        <w:t>PREVENTION SECURITY SYSTEM</w:t>
+      </w:r>
+      <w:r>
+        <w:rPr>
+          <w:u w:val="single"/>
+        </w:rPr>
+        <w:t>:</w:t>
+      </w:r>
+      <w:r>
+        <w:t xml:space="preserve"> </w:t>
+      </w:r>
+      <w:r>
+        <w:rPr>
+          <w:b/>
+          <w:bCs/>
+          <w:color w:val="FF0000"/>
+        </w:rPr>
+        <w:t xml:space="preserve">ANY </w:t>
+      </w:r>
+      <w:r>
+        <w:rPr>
+          <w:b/>
+          <w:bCs/>
+          <w:color w:val="FF0000"/>
+        </w:rPr>
         <w:t>TOE WAR CRIME</w:t>
       </w:r>
       <w:r>
@@ -4736,6 +4768,7 @@
         </w:rPr>
       </w:pPr>
       <w:r>
+        <w:lastRenderedPageBreak/>
         <w:tab/>
       </w:r>
       <w:r>
@@ -4787,7 +4820,6 @@
         </w:rPr>
       </w:pPr>
       <w:r>
-        <w:lastRenderedPageBreak/>
         <w:tab/>
       </w:r>
       <w:r>

</xml_diff>